<commit_message>
Updated the report in Project P2
</commit_message>
<xml_diff>
--- a/ProjectP2/ProjectP2_Description.docx
+++ b/ProjectP2/ProjectP2_Description.docx
@@ -17,7 +17,7 @@
           <w:sz w:val="36"/>
           <w:szCs w:val="36"/>
         </w:rPr>
-        <w:t>GBV</w:t>
+        <w:t>GBV Report</w:t>
       </w:r>
       <w:r>
         <w:rPr>
@@ -33,7 +33,7 @@
           <w:sz w:val="36"/>
           <w:szCs w:val="36"/>
         </w:rPr>
-        <w:t>Description</w:t>
+        <w:t>TA</w:t>
       </w:r>
     </w:p>
     <w:p>
@@ -51,57 +51,7 @@
           <w:sz w:val="36"/>
           <w:szCs w:val="36"/>
         </w:rPr>
-        <w:t xml:space="preserve"> </w:t>
-      </w:r>
-    </w:p>
-    <w:p>
-      <w:pPr>
-        <w:jc w:val="center"/>
-        <w:rPr>
-          <w:b/>
-          <w:sz w:val="36"/>
-          <w:szCs w:val="36"/>
-        </w:rPr>
-      </w:pPr>
-      <w:r>
-        <w:rPr>
-          <w:b/>
-          <w:sz w:val="36"/>
-          <w:szCs w:val="36"/>
-        </w:rPr>
-        <w:t>User Requirement</w:t>
-      </w:r>
-      <w:r>
-        <w:rPr>
-          <w:b/>
-          <w:sz w:val="36"/>
-          <w:szCs w:val="36"/>
-        </w:rPr>
-        <w:t>(</w:t>
-      </w:r>
-      <w:r>
-        <w:rPr>
-          <w:b/>
-          <w:sz w:val="36"/>
-          <w:szCs w:val="36"/>
-        </w:rPr>
-        <w:t>s</w:t>
-      </w:r>
-      <w:r>
-        <w:rPr>
-          <w:b/>
-          <w:sz w:val="36"/>
-          <w:szCs w:val="36"/>
-        </w:rPr>
-        <w:t>)</w:t>
-      </w:r>
-      <w:r>
-        <w:rPr>
-          <w:b/>
-          <w:sz w:val="36"/>
-          <w:szCs w:val="36"/>
-        </w:rPr>
-        <w:t>:</w:t>
+        <w:t>User Requirement(s):</w:t>
       </w:r>
     </w:p>
     <w:p>
@@ -109,7 +59,7 @@
         <w:pStyle w:val="ListParagraph"/>
         <w:numPr>
           <w:ilvl w:val="0"/>
-          <w:numId w:val="5"/>
+          <w:numId w:val="8"/>
         </w:numPr>
         <w:rPr>
           <w:rFonts w:asciiTheme="minorHAnsi" w:hAnsiTheme="minorHAnsi" w:cstheme="minorHAnsi"/>
@@ -123,31 +73,7 @@
           <w:sz w:val="24"/>
           <w:szCs w:val="24"/>
         </w:rPr>
-        <w:t>Show GBV cases per</w:t>
-      </w:r>
-      <w:r>
-        <w:rPr>
-          <w:rFonts w:asciiTheme="minorHAnsi" w:hAnsiTheme="minorHAnsi" w:cstheme="minorHAnsi"/>
-          <w:sz w:val="24"/>
-          <w:szCs w:val="24"/>
-        </w:rPr>
-        <w:t xml:space="preserve"> each UBA region</w:t>
-      </w:r>
-      <w:r>
-        <w:rPr>
-          <w:rFonts w:asciiTheme="minorHAnsi" w:hAnsiTheme="minorHAnsi" w:cstheme="minorHAnsi"/>
-          <w:sz w:val="24"/>
-          <w:szCs w:val="24"/>
-        </w:rPr>
-        <w:t>, council up to the facility level</w:t>
-      </w:r>
-      <w:r>
-        <w:rPr>
-          <w:rFonts w:asciiTheme="minorHAnsi" w:hAnsiTheme="minorHAnsi" w:cstheme="minorHAnsi"/>
-          <w:sz w:val="24"/>
-          <w:szCs w:val="24"/>
-        </w:rPr>
-        <w:t>.</w:t>
+        <w:t>Show GBV cases per each UBA region, council up to the facility level.</w:t>
       </w:r>
     </w:p>
     <w:p>
@@ -155,7 +81,7 @@
         <w:pStyle w:val="ListParagraph"/>
         <w:numPr>
           <w:ilvl w:val="0"/>
-          <w:numId w:val="5"/>
+          <w:numId w:val="8"/>
         </w:numPr>
         <w:rPr>
           <w:rFonts w:asciiTheme="minorHAnsi" w:hAnsiTheme="minorHAnsi" w:cstheme="minorHAnsi"/>
@@ -174,6 +100,7 @@
     </w:p>
     <w:p>
       <w:pPr>
+        <w:jc w:val="center"/>
         <w:rPr>
           <w:b/>
           <w:sz w:val="36"/>
@@ -183,74 +110,483 @@
     </w:p>
     <w:p>
       <w:pPr>
-        <w:jc w:val="center"/>
         <w:rPr>
           <w:b/>
           <w:sz w:val="36"/>
           <w:szCs w:val="36"/>
         </w:rPr>
       </w:pPr>
-      <w:r>
+    </w:p>
+    <w:p>
+      <w:pPr>
+        <w:jc w:val="center"/>
         <w:rPr>
           <w:b/>
           <w:sz w:val="36"/>
           <w:szCs w:val="36"/>
         </w:rPr>
-        <w:t>STEPS</w:t>
-      </w:r>
+      </w:pPr>
       <w:r>
         <w:rPr>
           <w:b/>
           <w:sz w:val="36"/>
           <w:szCs w:val="36"/>
         </w:rPr>
-        <w:t xml:space="preserve"> TAKEN TO MAKE THE DASHBOARD</w:t>
-      </w:r>
-    </w:p>
-    <w:p>
-      <w:pPr>
-        <w:jc w:val="center"/>
-        <w:rPr>
-          <w:rFonts w:cstheme="minorHAnsi"/>
+        <w:t>STEPS</w:t>
+      </w:r>
+      <w:r>
+        <w:rPr>
           <w:b/>
           <w:sz w:val="36"/>
           <w:szCs w:val="36"/>
         </w:rPr>
-      </w:pPr>
-    </w:p>
-    <w:p>
-      <w:pPr>
-        <w:pStyle w:val="NormalWeb"/>
-        <w:spacing w:before="0" w:beforeAutospacing="0" w:after="0" w:afterAutospacing="0" w:line="332" w:lineRule="atLeast"/>
-        <w:rPr>
-          <w:rFonts w:asciiTheme="minorHAnsi" w:hAnsiTheme="minorHAnsi" w:cstheme="minorHAnsi"/>
-          <w:color w:val="333333"/>
-        </w:rPr>
-      </w:pPr>
-      <w:r>
-        <w:rPr>
-          <w:rFonts w:asciiTheme="minorHAnsi" w:hAnsiTheme="minorHAnsi" w:cstheme="minorHAnsi"/>
-          <w:b/>
-          <w:color w:val="333333"/>
+        <w:t xml:space="preserve"> TAKEN</w:t>
+      </w:r>
+      <w:r>
+        <w:rPr>
+          <w:b/>
+          <w:sz w:val="36"/>
+          <w:szCs w:val="36"/>
+        </w:rPr>
+        <w:t xml:space="preserve"> TO MAKE THE DASHBAORD</w:t>
+      </w:r>
+    </w:p>
+    <w:p>
+      <w:pPr>
+        <w:rPr>
+          <w:rFonts w:cstheme="minorHAnsi"/>
+          <w:b/>
+          <w:color w:val="333333"/>
+          <w:sz w:val="24"/>
+          <w:szCs w:val="24"/>
+        </w:rPr>
+      </w:pPr>
+      <w:r>
+        <w:rPr>
+          <w:rFonts w:cstheme="minorHAnsi"/>
+          <w:b/>
+          <w:color w:val="333333"/>
+          <w:sz w:val="24"/>
+          <w:szCs w:val="24"/>
           <w:u w:val="single"/>
         </w:rPr>
-        <w:t>Step 1</w:t>
-      </w:r>
-      <w:r>
-        <w:rPr>
-          <w:rFonts w:asciiTheme="minorHAnsi" w:hAnsiTheme="minorHAnsi" w:cstheme="minorHAnsi"/>
-          <w:color w:val="333333"/>
-        </w:rPr>
-        <w:t xml:space="preserve">: </w:t>
-      </w:r>
-      <w:r>
-        <w:rPr>
-          <w:rFonts w:asciiTheme="minorHAnsi" w:hAnsiTheme="minorHAnsi" w:cstheme="minorHAnsi"/>
-          <w:color w:val="333333"/>
-        </w:rPr>
-        <w:t xml:space="preserve">Load the UBA master site list. Found in SharePoint at: </w:t>
-      </w:r>
-      <w:hyperlink r:id="rId7" w:history="1">
+        <w:t xml:space="preserve">Step </w:t>
+      </w:r>
+      <w:r>
+        <w:rPr>
+          <w:rFonts w:cstheme="minorHAnsi"/>
+          <w:b/>
+          <w:color w:val="333333"/>
+          <w:sz w:val="24"/>
+          <w:szCs w:val="24"/>
+          <w:u w:val="single"/>
+        </w:rPr>
+        <w:t>1</w:t>
+      </w:r>
+      <w:r>
+        <w:rPr>
+          <w:rFonts w:cstheme="minorHAnsi"/>
+          <w:b/>
+          <w:color w:val="333333"/>
+          <w:sz w:val="24"/>
+          <w:szCs w:val="24"/>
+        </w:rPr>
+        <w:t>:</w:t>
+      </w:r>
+      <w:r>
+        <w:rPr>
+          <w:rFonts w:cstheme="minorHAnsi"/>
+          <w:b/>
+          <w:color w:val="333333"/>
+          <w:sz w:val="24"/>
+          <w:szCs w:val="24"/>
+        </w:rPr>
+        <w:t xml:space="preserve"> </w:t>
+      </w:r>
+      <w:r>
+        <w:rPr>
+          <w:rFonts w:cstheme="minorHAnsi"/>
+          <w:bCs/>
+          <w:color w:val="333333"/>
+          <w:sz w:val="24"/>
+          <w:szCs w:val="24"/>
+          <w:u w:val="single"/>
+        </w:rPr>
+        <w:t>Data Loading</w:t>
+      </w:r>
+    </w:p>
+    <w:p>
+      <w:pPr>
+        <w:pStyle w:val="ListParagraph"/>
+        <w:numPr>
+          <w:ilvl w:val="0"/>
+          <w:numId w:val="7"/>
+        </w:numPr>
+        <w:rPr>
+          <w:rFonts w:cstheme="minorHAnsi"/>
+          <w:color w:val="333333"/>
+          <w:sz w:val="24"/>
+          <w:szCs w:val="24"/>
+        </w:rPr>
+      </w:pPr>
+      <w:r>
+        <w:rPr>
+          <w:rFonts w:cstheme="minorHAnsi"/>
+          <w:color w:val="333333"/>
+          <w:sz w:val="24"/>
+          <w:szCs w:val="24"/>
+        </w:rPr>
+        <w:t>Connect to the EGPAF DHIS2 using a Power BI custom connector available in Power BI</w:t>
+      </w:r>
+    </w:p>
+    <w:p>
+      <w:pPr>
+        <w:rPr>
+          <w:rFonts w:cstheme="minorHAnsi"/>
+          <w:color w:val="333333"/>
+          <w:sz w:val="24"/>
+          <w:szCs w:val="24"/>
+        </w:rPr>
+      </w:pPr>
+      <w:r>
+        <w:rPr>
+          <w:noProof/>
+        </w:rPr>
+        <w:drawing>
+          <wp:inline distT="0" distB="0" distL="0" distR="0" wp14:anchorId="6AC599E7" wp14:editId="3E3809F2">
+            <wp:extent cx="3871595" cy="992221"/>
+            <wp:effectExtent l="0" t="0" r="0" b="0"/>
+            <wp:docPr id="2" name="Picture 2"/>
+            <wp:cNvGraphicFramePr>
+              <a:graphicFrameLocks xmlns:a="http://schemas.openxmlformats.org/drawingml/2006/main" noChangeAspect="1"/>
+            </wp:cNvGraphicFramePr>
+            <a:graphic xmlns:a="http://schemas.openxmlformats.org/drawingml/2006/main">
+              <a:graphicData uri="http://schemas.openxmlformats.org/drawingml/2006/picture">
+                <pic:pic xmlns:pic="http://schemas.openxmlformats.org/drawingml/2006/picture">
+                  <pic:nvPicPr>
+                    <pic:cNvPr id="1" name=""/>
+                    <pic:cNvPicPr/>
+                  </pic:nvPicPr>
+                  <pic:blipFill>
+                    <a:blip r:embed="rId5"/>
+                    <a:stretch>
+                      <a:fillRect/>
+                    </a:stretch>
+                  </pic:blipFill>
+                  <pic:spPr>
+                    <a:xfrm>
+                      <a:off x="0" y="0"/>
+                      <a:ext cx="3894102" cy="997989"/>
+                    </a:xfrm>
+                    <a:prstGeom prst="rect">
+                      <a:avLst/>
+                    </a:prstGeom>
+                  </pic:spPr>
+                </pic:pic>
+              </a:graphicData>
+            </a:graphic>
+          </wp:inline>
+        </w:drawing>
+      </w:r>
+    </w:p>
+    <w:p>
+      <w:pPr>
+        <w:pStyle w:val="ListParagraph"/>
+        <w:numPr>
+          <w:ilvl w:val="0"/>
+          <w:numId w:val="7"/>
+        </w:numPr>
+        <w:rPr>
+          <w:rFonts w:cstheme="minorHAnsi"/>
+          <w:color w:val="333333"/>
+          <w:sz w:val="24"/>
+          <w:szCs w:val="24"/>
+        </w:rPr>
+      </w:pPr>
+      <w:r>
+        <w:rPr>
+          <w:rFonts w:cstheme="minorHAnsi"/>
+          <w:color w:val="333333"/>
+          <w:sz w:val="24"/>
+          <w:szCs w:val="24"/>
+        </w:rPr>
+        <w:t xml:space="preserve">The connector will automatically connect to DHIS 2 and brings in all the necessary tables (pending your approval). Tables such as Data Elements, </w:t>
+      </w:r>
+      <w:r>
+        <w:rPr>
+          <w:rFonts w:cstheme="minorHAnsi"/>
+          <w:color w:val="333333"/>
+          <w:sz w:val="24"/>
+          <w:szCs w:val="24"/>
+        </w:rPr>
+        <w:t xml:space="preserve">Data Elements Values (Fact table) </w:t>
+      </w:r>
+      <w:r>
+        <w:rPr>
+          <w:rFonts w:cstheme="minorHAnsi"/>
+          <w:color w:val="333333"/>
+          <w:sz w:val="24"/>
+          <w:szCs w:val="24"/>
+        </w:rPr>
+        <w:t>Organization Unit, Period</w:t>
+      </w:r>
+      <w:r>
+        <w:rPr>
+          <w:rFonts w:cstheme="minorHAnsi"/>
+          <w:color w:val="333333"/>
+          <w:sz w:val="24"/>
+          <w:szCs w:val="24"/>
+        </w:rPr>
+        <w:t xml:space="preserve"> and Date</w:t>
+      </w:r>
+      <w:r>
+        <w:rPr>
+          <w:rFonts w:cstheme="minorHAnsi"/>
+          <w:color w:val="333333"/>
+          <w:sz w:val="24"/>
+          <w:szCs w:val="24"/>
+        </w:rPr>
+        <w:t xml:space="preserve"> etc.</w:t>
+      </w:r>
+    </w:p>
+    <w:p>
+      <w:pPr>
+        <w:pStyle w:val="ListParagraph"/>
+        <w:rPr>
+          <w:rFonts w:cstheme="minorHAnsi"/>
+          <w:color w:val="333333"/>
+          <w:sz w:val="24"/>
+          <w:szCs w:val="24"/>
+        </w:rPr>
+      </w:pPr>
+    </w:p>
+    <w:p>
+      <w:pPr>
+        <w:rPr>
+          <w:rFonts w:cstheme="minorHAnsi"/>
+          <w:b/>
+          <w:color w:val="333333"/>
+          <w:sz w:val="24"/>
+          <w:szCs w:val="24"/>
+        </w:rPr>
+      </w:pPr>
+      <w:r>
+        <w:rPr>
+          <w:rFonts w:cstheme="minorHAnsi"/>
+          <w:b/>
+          <w:color w:val="333333"/>
+          <w:sz w:val="24"/>
+          <w:szCs w:val="24"/>
+          <w:u w:val="single"/>
+        </w:rPr>
+        <w:t xml:space="preserve">Step </w:t>
+      </w:r>
+      <w:r>
+        <w:rPr>
+          <w:rFonts w:cstheme="minorHAnsi"/>
+          <w:b/>
+          <w:color w:val="333333"/>
+          <w:sz w:val="24"/>
+          <w:szCs w:val="24"/>
+          <w:u w:val="single"/>
+        </w:rPr>
+        <w:t>2</w:t>
+      </w:r>
+      <w:r>
+        <w:rPr>
+          <w:rFonts w:cstheme="minorHAnsi"/>
+          <w:b/>
+          <w:color w:val="333333"/>
+          <w:sz w:val="24"/>
+          <w:szCs w:val="24"/>
+        </w:rPr>
+        <w:t>:</w:t>
+      </w:r>
+      <w:r>
+        <w:rPr>
+          <w:rFonts w:cstheme="minorHAnsi"/>
+          <w:b/>
+          <w:color w:val="333333"/>
+          <w:sz w:val="24"/>
+          <w:szCs w:val="24"/>
+        </w:rPr>
+        <w:t xml:space="preserve"> </w:t>
+      </w:r>
+      <w:r>
+        <w:rPr>
+          <w:rFonts w:cstheme="minorHAnsi"/>
+          <w:bCs/>
+          <w:color w:val="333333"/>
+          <w:sz w:val="24"/>
+          <w:szCs w:val="24"/>
+          <w:u w:val="single"/>
+        </w:rPr>
+        <w:t>Data Transformation</w:t>
+      </w:r>
+      <w:r>
+        <w:rPr>
+          <w:rFonts w:cstheme="minorHAnsi"/>
+          <w:b/>
+          <w:color w:val="333333"/>
+          <w:sz w:val="24"/>
+          <w:szCs w:val="24"/>
+        </w:rPr>
+        <w:t xml:space="preserve"> </w:t>
+      </w:r>
+    </w:p>
+    <w:p>
+      <w:pPr>
+        <w:rPr>
+          <w:rFonts w:cstheme="minorHAnsi"/>
+          <w:color w:val="333333"/>
+          <w:sz w:val="24"/>
+          <w:szCs w:val="24"/>
+        </w:rPr>
+      </w:pPr>
+      <w:r>
+        <w:rPr>
+          <w:rFonts w:cstheme="minorHAnsi"/>
+          <w:color w:val="333333"/>
+          <w:sz w:val="24"/>
+          <w:szCs w:val="24"/>
+        </w:rPr>
+        <w:t xml:space="preserve">The </w:t>
+      </w:r>
+      <w:r>
+        <w:rPr>
+          <w:rFonts w:cstheme="minorHAnsi"/>
+          <w:color w:val="333333"/>
+          <w:sz w:val="24"/>
+          <w:szCs w:val="24"/>
+        </w:rPr>
+        <w:t>site list</w:t>
+      </w:r>
+      <w:r>
+        <w:rPr>
+          <w:rFonts w:cstheme="minorHAnsi"/>
+          <w:color w:val="333333"/>
+          <w:sz w:val="24"/>
+          <w:szCs w:val="24"/>
+        </w:rPr>
+        <w:t xml:space="preserve"> indicator </w:t>
+      </w:r>
+      <w:r>
+        <w:rPr>
+          <w:rFonts w:cstheme="minorHAnsi"/>
+          <w:color w:val="333333"/>
+          <w:sz w:val="24"/>
+          <w:szCs w:val="24"/>
+        </w:rPr>
+        <w:t>looks</w:t>
+      </w:r>
+      <w:r>
+        <w:rPr>
+          <w:rFonts w:cstheme="minorHAnsi"/>
+          <w:color w:val="333333"/>
+          <w:sz w:val="24"/>
+          <w:szCs w:val="24"/>
+        </w:rPr>
+        <w:t xml:space="preserve"> up table w</w:t>
+      </w:r>
+      <w:r>
+        <w:rPr>
+          <w:rFonts w:cstheme="minorHAnsi"/>
+          <w:color w:val="333333"/>
+          <w:sz w:val="24"/>
+          <w:szCs w:val="24"/>
+        </w:rPr>
+        <w:t>as</w:t>
+      </w:r>
+      <w:r>
+        <w:rPr>
+          <w:rFonts w:cstheme="minorHAnsi"/>
+          <w:color w:val="333333"/>
+          <w:sz w:val="24"/>
+          <w:szCs w:val="24"/>
+        </w:rPr>
+        <w:t xml:space="preserve"> inserted</w:t>
+      </w:r>
+      <w:r>
+        <w:rPr>
+          <w:rFonts w:cstheme="minorHAnsi"/>
+          <w:color w:val="333333"/>
+          <w:sz w:val="24"/>
+          <w:szCs w:val="24"/>
+        </w:rPr>
+        <w:t xml:space="preserve"> from SharePoint</w:t>
+      </w:r>
+      <w:r>
+        <w:rPr>
+          <w:rFonts w:cstheme="minorHAnsi"/>
+          <w:b/>
+          <w:color w:val="333333"/>
+          <w:sz w:val="24"/>
+          <w:szCs w:val="24"/>
+        </w:rPr>
+        <w:t xml:space="preserve">. </w:t>
+      </w:r>
+    </w:p>
+    <w:p>
+      <w:pPr>
+        <w:pStyle w:val="ListParagraph"/>
+        <w:numPr>
+          <w:ilvl w:val="0"/>
+          <w:numId w:val="6"/>
+        </w:numPr>
+        <w:rPr>
+          <w:rFonts w:cstheme="minorHAnsi"/>
+          <w:color w:val="333333"/>
+          <w:sz w:val="24"/>
+          <w:szCs w:val="24"/>
+        </w:rPr>
+      </w:pPr>
+      <w:r>
+        <w:rPr>
+          <w:rFonts w:cstheme="minorHAnsi"/>
+          <w:b/>
+          <w:color w:val="333333"/>
+          <w:sz w:val="24"/>
+          <w:szCs w:val="24"/>
+        </w:rPr>
+        <w:t>UBA Master Site List</w:t>
+      </w:r>
+      <w:r>
+        <w:rPr>
+          <w:rFonts w:cstheme="minorHAnsi"/>
+          <w:color w:val="333333"/>
+          <w:sz w:val="24"/>
+          <w:szCs w:val="24"/>
+        </w:rPr>
+        <w:t>:</w:t>
+      </w:r>
+      <w:r>
+        <w:rPr>
+          <w:rFonts w:cstheme="minorHAnsi"/>
+          <w:color w:val="333333"/>
+          <w:sz w:val="24"/>
+          <w:szCs w:val="24"/>
+        </w:rPr>
+        <w:t xml:space="preserve"> Linking between the specific sites and all the other characteristics that are present in the UBA Master site List which includes site types etc. the Org unit ID was used to link them up.</w:t>
+      </w:r>
+      <w:r>
+        <w:rPr>
+          <w:rFonts w:cstheme="minorHAnsi"/>
+          <w:color w:val="333333"/>
+          <w:sz w:val="24"/>
+          <w:szCs w:val="24"/>
+        </w:rPr>
+        <w:t xml:space="preserve"> In this case the master site list was used to extend the organization Unit table with additional information. </w:t>
+      </w:r>
+      <w:r>
+        <w:rPr>
+          <w:rFonts w:cstheme="minorHAnsi"/>
+          <w:color w:val="333333"/>
+          <w:sz w:val="24"/>
+          <w:szCs w:val="24"/>
+        </w:rPr>
+        <w:t xml:space="preserve">The table is available at </w:t>
+      </w:r>
+      <w:hyperlink r:id="rId6" w:history="1">
         <w:r>
           <w:rPr>
             <w:rStyle w:val="Hyperlink"/>
@@ -261,85 +597,54 @@
       </w:hyperlink>
       <w:r>
         <w:rPr>
-          <w:rFonts w:asciiTheme="minorHAnsi" w:hAnsiTheme="minorHAnsi" w:cstheme="minorHAnsi"/>
-          <w:color w:val="333333"/>
-        </w:rPr>
-        <w:t xml:space="preserve"> . </w:t>
-      </w:r>
-    </w:p>
-    <w:p>
-      <w:pPr>
-        <w:pStyle w:val="NormalWeb"/>
-        <w:spacing w:before="0" w:beforeAutospacing="0" w:after="0" w:afterAutospacing="0" w:line="332" w:lineRule="atLeast"/>
-        <w:rPr>
-          <w:rFonts w:asciiTheme="minorHAnsi" w:hAnsiTheme="minorHAnsi" w:cstheme="minorHAnsi"/>
-          <w:color w:val="333333"/>
-        </w:rPr>
-      </w:pPr>
-    </w:p>
-    <w:p>
-      <w:pPr>
-        <w:pStyle w:val="NormalWeb"/>
-        <w:spacing w:before="0" w:beforeAutospacing="0" w:after="0" w:afterAutospacing="0" w:line="332" w:lineRule="atLeast"/>
-        <w:rPr>
-          <w:rFonts w:asciiTheme="minorHAnsi" w:hAnsiTheme="minorHAnsi" w:cstheme="minorHAnsi"/>
-          <w:color w:val="333333"/>
-        </w:rPr>
-      </w:pPr>
-      <w:r>
-        <w:rPr>
-          <w:rFonts w:asciiTheme="minorHAnsi" w:hAnsiTheme="minorHAnsi" w:cstheme="minorHAnsi"/>
-          <w:color w:val="333333"/>
-        </w:rPr>
-        <w:t>This file is used to link to the facility lists and brings in other sites characteristics to the data model i.e. site type etc.</w:t>
-      </w:r>
-    </w:p>
-    <w:p>
-      <w:pPr>
-        <w:pStyle w:val="NormalWeb"/>
-        <w:spacing w:before="0" w:beforeAutospacing="0" w:after="0" w:afterAutospacing="0" w:line="332" w:lineRule="atLeast"/>
-        <w:rPr>
-          <w:rFonts w:asciiTheme="minorHAnsi" w:hAnsiTheme="minorHAnsi" w:cstheme="minorHAnsi"/>
-          <w:color w:val="333333"/>
-        </w:rPr>
-      </w:pPr>
-    </w:p>
-    <w:p>
-      <w:pPr>
-        <w:rPr>
-          <w:rFonts w:cstheme="minorHAnsi"/>
-          <w:color w:val="333333"/>
-          <w:sz w:val="24"/>
-          <w:szCs w:val="24"/>
-        </w:rPr>
-      </w:pPr>
-      <w:r>
-        <w:rPr>
-          <w:rFonts w:cstheme="minorHAnsi"/>
-          <w:b/>
+          <w:rFonts w:cstheme="minorHAnsi"/>
+          <w:color w:val="333333"/>
+        </w:rPr>
+        <w:t xml:space="preserve"> .</w:t>
+      </w:r>
+    </w:p>
+    <w:p>
+      <w:pPr>
+        <w:pStyle w:val="ListParagraph"/>
+        <w:rPr>
+          <w:rFonts w:cstheme="minorHAnsi"/>
+          <w:color w:val="333333"/>
+          <w:sz w:val="24"/>
+          <w:szCs w:val="24"/>
+        </w:rPr>
+      </w:pPr>
+    </w:p>
+    <w:p>
+      <w:pPr>
+        <w:rPr>
+          <w:rFonts w:cstheme="minorHAnsi"/>
           <w:color w:val="333333"/>
           <w:sz w:val="24"/>
           <w:szCs w:val="24"/>
           <w:u w:val="single"/>
         </w:rPr>
-        <w:t>Step 2</w:t>
-      </w:r>
-      <w:r>
-        <w:rPr>
-          <w:rFonts w:cstheme="minorHAnsi"/>
-          <w:b/>
-          <w:color w:val="333333"/>
-          <w:sz w:val="24"/>
-          <w:szCs w:val="24"/>
-        </w:rPr>
-        <w:t>:</w:t>
-      </w:r>
-      <w:r>
-        <w:rPr>
-          <w:rFonts w:cstheme="minorHAnsi"/>
-          <w:color w:val="333333"/>
-          <w:sz w:val="24"/>
-          <w:szCs w:val="24"/>
+      </w:pPr>
+      <w:r>
+        <w:rPr>
+          <w:rFonts w:cstheme="minorHAnsi"/>
+          <w:b/>
+          <w:bCs/>
+          <w:color w:val="333333"/>
+          <w:sz w:val="24"/>
+          <w:szCs w:val="24"/>
+          <w:u w:val="single"/>
+        </w:rPr>
+        <w:t>Step 3:</w:t>
+      </w:r>
+      <w:r>
+        <w:rPr>
+          <w:rFonts w:cstheme="minorHAnsi"/>
+          <w:b/>
+          <w:bCs/>
+          <w:color w:val="333333"/>
+          <w:sz w:val="24"/>
+          <w:szCs w:val="24"/>
+          <w:u w:val="single"/>
         </w:rPr>
         <w:t xml:space="preserve"> </w:t>
       </w:r>
@@ -349,45 +654,148 @@
           <w:color w:val="333333"/>
           <w:sz w:val="24"/>
           <w:szCs w:val="24"/>
-        </w:rPr>
-        <w:t>Load pivot from EGPAF data warehouse – this is data that is manually collected.</w:t>
-      </w:r>
-    </w:p>
-    <w:p>
-      <w:pPr>
-        <w:rPr>
-          <w:rFonts w:cstheme="minorHAnsi"/>
-          <w:color w:val="333333"/>
-          <w:sz w:val="24"/>
-          <w:szCs w:val="24"/>
-        </w:rPr>
-      </w:pPr>
-      <w:r>
-        <w:rPr>
-          <w:rFonts w:cstheme="minorHAnsi"/>
-          <w:color w:val="333333"/>
-          <w:sz w:val="24"/>
-          <w:szCs w:val="24"/>
-        </w:rPr>
-        <w:t>The Pivot name and link is as shown below;</w:t>
-      </w:r>
-      <w:r>
-        <w:rPr>
-          <w:rFonts w:cstheme="minorHAnsi"/>
-          <w:color w:val="333333"/>
-          <w:sz w:val="24"/>
-          <w:szCs w:val="24"/>
-        </w:rPr>
-        <w:t xml:space="preserve"> </w:t>
-      </w:r>
+          <w:u w:val="single"/>
+        </w:rPr>
+        <w:t>Data modelling</w:t>
+      </w:r>
+    </w:p>
+    <w:p>
+      <w:pPr>
+        <w:rPr>
+          <w:rFonts w:cstheme="minorHAnsi"/>
+          <w:b/>
+          <w:bCs/>
+          <w:color w:val="333333"/>
+          <w:sz w:val="24"/>
+          <w:szCs w:val="24"/>
+        </w:rPr>
+      </w:pPr>
+      <w:r>
+        <w:rPr>
+          <w:rFonts w:cstheme="minorHAnsi"/>
+          <w:color w:val="333333"/>
+          <w:sz w:val="24"/>
+          <w:szCs w:val="24"/>
+        </w:rPr>
+        <w:t>Th</w:t>
+      </w:r>
+      <w:r>
+        <w:rPr>
+          <w:rFonts w:cstheme="minorHAnsi"/>
+          <w:color w:val="333333"/>
+          <w:sz w:val="24"/>
+          <w:szCs w:val="24"/>
+        </w:rPr>
+        <w:t>is stage involved setting up relationships between the dimensions and the Fact table as shown below.</w:t>
+      </w:r>
+    </w:p>
+    <w:p>
+      <w:pPr>
+        <w:rPr>
+          <w:i/>
+        </w:rPr>
+      </w:pPr>
+    </w:p>
+    <w:p>
+      <w:pPr>
+        <w:rPr>
+          <w:i/>
+        </w:rPr>
+      </w:pPr>
+    </w:p>
+    <w:p>
+      <w:pPr>
+        <w:rPr>
+          <w:i/>
+        </w:rPr>
+      </w:pPr>
+    </w:p>
+    <w:p>
+      <w:pPr>
+        <w:jc w:val="center"/>
+        <w:rPr>
+          <w:b/>
+          <w:sz w:val="36"/>
+          <w:szCs w:val="36"/>
+        </w:rPr>
+      </w:pPr>
+      <w:r>
+        <w:rPr>
+          <w:b/>
+          <w:sz w:val="36"/>
+          <w:szCs w:val="36"/>
+        </w:rPr>
+        <w:lastRenderedPageBreak/>
+        <w:t>TABLE RELATIONSHIPS</w:t>
+      </w:r>
+    </w:p>
+    <w:p>
+      <w:pPr>
+        <w:jc w:val="center"/>
+        <w:rPr>
+          <w:b/>
+          <w:sz w:val="36"/>
+          <w:szCs w:val="36"/>
+        </w:rPr>
+      </w:pPr>
       <w:r>
         <w:rPr>
           <w:noProof/>
         </w:rPr>
         <w:drawing>
-          <wp:inline distT="0" distB="0" distL="0" distR="0" wp14:anchorId="2B0EAB6B" wp14:editId="2B0EAB6C">
-            <wp:extent cx="4600575" cy="342900"/>
-            <wp:effectExtent l="0" t="0" r="9525" b="0"/>
+          <wp:inline distT="0" distB="0" distL="0" distR="0" wp14:anchorId="615BFFEE" wp14:editId="7BE8C218">
+            <wp:extent cx="5943600" cy="2396490"/>
+            <wp:effectExtent l="0" t="0" r="0" b="3810"/>
+            <wp:docPr id="1" name="Picture 1"/>
+            <wp:cNvGraphicFramePr>
+              <a:graphicFrameLocks xmlns:a="http://schemas.openxmlformats.org/drawingml/2006/main" noChangeAspect="1"/>
+            </wp:cNvGraphicFramePr>
+            <a:graphic xmlns:a="http://schemas.openxmlformats.org/drawingml/2006/main">
+              <a:graphicData uri="http://schemas.openxmlformats.org/drawingml/2006/picture">
+                <pic:pic xmlns:pic="http://schemas.openxmlformats.org/drawingml/2006/picture">
+                  <pic:nvPicPr>
+                    <pic:cNvPr id="1" name=""/>
+                    <pic:cNvPicPr/>
+                  </pic:nvPicPr>
+                  <pic:blipFill>
+                    <a:blip r:embed="rId7"/>
+                    <a:stretch>
+                      <a:fillRect/>
+                    </a:stretch>
+                  </pic:blipFill>
+                  <pic:spPr>
+                    <a:xfrm>
+                      <a:off x="0" y="0"/>
+                      <a:ext cx="5943600" cy="2396490"/>
+                    </a:xfrm>
+                    <a:prstGeom prst="rect">
+                      <a:avLst/>
+                    </a:prstGeom>
+                  </pic:spPr>
+                </pic:pic>
+              </a:graphicData>
+            </a:graphic>
+          </wp:inline>
+        </w:drawing>
+      </w:r>
+    </w:p>
+    <w:p>
+      <w:pPr>
+        <w:jc w:val="center"/>
+        <w:rPr>
+          <w:b/>
+          <w:sz w:val="36"/>
+          <w:szCs w:val="36"/>
+        </w:rPr>
+      </w:pPr>
+      <w:r>
+        <w:rPr>
+          <w:noProof/>
+        </w:rPr>
+        <w:drawing>
+          <wp:inline distT="0" distB="0" distL="0" distR="0" wp14:anchorId="48E30A19" wp14:editId="0279B13D">
+            <wp:extent cx="5943600" cy="3227070"/>
+            <wp:effectExtent l="0" t="0" r="0" b="0"/>
             <wp:docPr id="3" name="Picture 3"/>
             <wp:cNvGraphicFramePr>
               <a:graphicFrameLocks xmlns:a="http://schemas.openxmlformats.org/drawingml/2006/main" noChangeAspect="1"/>
@@ -408,7 +816,7 @@
                   <pic:spPr>
                     <a:xfrm>
                       <a:off x="0" y="0"/>
-                      <a:ext cx="4600575" cy="342900"/>
+                      <a:ext cx="5943600" cy="3227070"/>
                     </a:xfrm>
                     <a:prstGeom prst="rect">
                       <a:avLst/>
@@ -423,11 +831,85 @@
     </w:p>
     <w:p>
       <w:pPr>
-        <w:rPr>
-          <w:rFonts w:cstheme="minorHAnsi"/>
-          <w:color w:val="333333"/>
-          <w:sz w:val="24"/>
-          <w:szCs w:val="24"/>
+        <w:jc w:val="center"/>
+        <w:rPr>
+          <w:b/>
+          <w:sz w:val="36"/>
+          <w:szCs w:val="36"/>
+        </w:rPr>
+      </w:pPr>
+    </w:p>
+    <w:p>
+      <w:pPr>
+        <w:jc w:val="center"/>
+        <w:rPr>
+          <w:b/>
+          <w:sz w:val="36"/>
+          <w:szCs w:val="36"/>
+        </w:rPr>
+      </w:pPr>
+    </w:p>
+    <w:p>
+      <w:pPr>
+        <w:rPr>
+          <w:b/>
+          <w:sz w:val="36"/>
+          <w:szCs w:val="36"/>
+        </w:rPr>
+      </w:pPr>
+    </w:p>
+    <w:p>
+      <w:pPr>
+        <w:rPr>
+          <w:b/>
+          <w:sz w:val="36"/>
+          <w:szCs w:val="36"/>
+        </w:rPr>
+      </w:pPr>
+    </w:p>
+    <w:p>
+      <w:pPr>
+        <w:rPr>
+          <w:b/>
+          <w:sz w:val="36"/>
+          <w:szCs w:val="36"/>
+        </w:rPr>
+      </w:pPr>
+    </w:p>
+    <w:p>
+      <w:pPr>
+        <w:jc w:val="center"/>
+        <w:rPr>
+          <w:b/>
+          <w:sz w:val="36"/>
+          <w:szCs w:val="36"/>
+        </w:rPr>
+      </w:pPr>
+      <w:r>
+        <w:rPr>
+          <w:b/>
+          <w:sz w:val="36"/>
+          <w:szCs w:val="36"/>
+        </w:rPr>
+        <w:lastRenderedPageBreak/>
+        <w:t>FINAL DASHBOARD</w:t>
+      </w:r>
+      <w:r>
+        <w:rPr>
+          <w:b/>
+          <w:sz w:val="36"/>
+          <w:szCs w:val="36"/>
+        </w:rPr>
+        <w:t>S SAMPLE</w:t>
+      </w:r>
+    </w:p>
+    <w:p>
+      <w:pPr>
+        <w:jc w:val="center"/>
+        <w:rPr>
+          <w:b/>
+          <w:sz w:val="36"/>
+          <w:szCs w:val="36"/>
         </w:rPr>
       </w:pPr>
       <w:r>
@@ -435,10 +917,10 @@
           <w:noProof/>
         </w:rPr>
         <w:drawing>
-          <wp:inline distT="0" distB="0" distL="0" distR="0" wp14:anchorId="2B0EAB6D" wp14:editId="2B0EAB6E">
-            <wp:extent cx="6229350" cy="1038225"/>
-            <wp:effectExtent l="0" t="0" r="0" b="9525"/>
-            <wp:docPr id="2" name="Picture 2"/>
+          <wp:inline distT="0" distB="0" distL="0" distR="0" wp14:anchorId="5E170E69" wp14:editId="0E806BC8">
+            <wp:extent cx="5943600" cy="3568700"/>
+            <wp:effectExtent l="0" t="0" r="0" b="0"/>
+            <wp:docPr id="7" name="Picture 7"/>
             <wp:cNvGraphicFramePr>
               <a:graphicFrameLocks xmlns:a="http://schemas.openxmlformats.org/drawingml/2006/main" noChangeAspect="1"/>
             </wp:cNvGraphicFramePr>
@@ -458,7 +940,7 @@
                   <pic:spPr>
                     <a:xfrm>
                       <a:off x="0" y="0"/>
-                      <a:ext cx="6229350" cy="1038225"/>
+                      <a:ext cx="5943600" cy="3568700"/>
                     </a:xfrm>
                     <a:prstGeom prst="rect">
                       <a:avLst/>
@@ -473,175 +955,11 @@
     </w:p>
     <w:p>
       <w:pPr>
-        <w:rPr>
-          <w:rFonts w:cstheme="minorHAnsi"/>
-          <w:color w:val="333333"/>
-          <w:sz w:val="24"/>
-          <w:szCs w:val="24"/>
-        </w:rPr>
-      </w:pPr>
-    </w:p>
-    <w:p>
-      <w:pPr>
-        <w:rPr>
-          <w:rFonts w:cstheme="minorHAnsi"/>
-          <w:i/>
-          <w:color w:val="333333"/>
-          <w:sz w:val="24"/>
-          <w:szCs w:val="24"/>
-        </w:rPr>
-      </w:pPr>
-      <w:r>
-        <w:rPr>
-          <w:rFonts w:cstheme="minorHAnsi"/>
-          <w:color w:val="333333"/>
-          <w:sz w:val="24"/>
-          <w:szCs w:val="24"/>
-          <w:u w:val="single"/>
-        </w:rPr>
-        <w:t>Note:</w:t>
-      </w:r>
-      <w:r>
-        <w:rPr>
-          <w:rFonts w:cstheme="minorHAnsi"/>
-          <w:color w:val="333333"/>
-          <w:sz w:val="24"/>
-          <w:szCs w:val="24"/>
-        </w:rPr>
-        <w:t xml:space="preserve"> This Pivot does not display the total number of clients receiving </w:t>
-      </w:r>
-      <w:r>
-        <w:rPr>
-          <w:rFonts w:cstheme="minorHAnsi"/>
-          <w:color w:val="333333"/>
-          <w:sz w:val="24"/>
-          <w:szCs w:val="24"/>
-        </w:rPr>
-        <w:t>PEP as it is disaggregated</w:t>
-      </w:r>
-      <w:r>
-        <w:rPr>
-          <w:rFonts w:cstheme="minorHAnsi"/>
-          <w:color w:val="333333"/>
-          <w:sz w:val="24"/>
-          <w:szCs w:val="24"/>
-        </w:rPr>
-        <w:t xml:space="preserve"> by age and sex while the PEP data</w:t>
-      </w:r>
-      <w:r>
-        <w:rPr>
-          <w:rFonts w:cstheme="minorHAnsi"/>
-          <w:color w:val="333333"/>
-          <w:sz w:val="24"/>
-          <w:szCs w:val="24"/>
-        </w:rPr>
-        <w:t>set has no</w:t>
-      </w:r>
-      <w:r>
-        <w:rPr>
-          <w:rFonts w:cstheme="minorHAnsi"/>
-          <w:color w:val="333333"/>
-          <w:sz w:val="24"/>
-          <w:szCs w:val="24"/>
-        </w:rPr>
-        <w:t xml:space="preserve"> sex </w:t>
-      </w:r>
-      <w:r>
-        <w:rPr>
-          <w:rFonts w:cstheme="minorHAnsi"/>
-          <w:color w:val="333333"/>
-          <w:sz w:val="24"/>
-          <w:szCs w:val="24"/>
-        </w:rPr>
-        <w:t>n</w:t>
-      </w:r>
-      <w:r>
-        <w:rPr>
-          <w:rFonts w:cstheme="minorHAnsi"/>
-          <w:color w:val="333333"/>
-          <w:sz w:val="24"/>
-          <w:szCs w:val="24"/>
-        </w:rPr>
-        <w:t>or age</w:t>
-      </w:r>
-      <w:r>
-        <w:rPr>
-          <w:rFonts w:cstheme="minorHAnsi"/>
-          <w:color w:val="333333"/>
-          <w:sz w:val="24"/>
-          <w:szCs w:val="24"/>
-        </w:rPr>
-        <w:t>.</w:t>
-      </w:r>
-    </w:p>
-    <w:p>
-      <w:pPr>
-        <w:rPr>
-          <w:rFonts w:cstheme="minorHAnsi"/>
-          <w:color w:val="333333"/>
-          <w:sz w:val="24"/>
-          <w:szCs w:val="24"/>
-        </w:rPr>
-      </w:pPr>
-      <w:r>
-        <w:rPr>
-          <w:rFonts w:cstheme="minorHAnsi"/>
-          <w:b/>
-          <w:color w:val="333333"/>
-          <w:sz w:val="24"/>
-          <w:szCs w:val="24"/>
-          <w:u w:val="single"/>
-        </w:rPr>
-        <w:t>Step 3</w:t>
-      </w:r>
-      <w:r>
-        <w:rPr>
-          <w:rFonts w:cstheme="minorHAnsi"/>
-          <w:b/>
-          <w:color w:val="333333"/>
-          <w:sz w:val="24"/>
-          <w:szCs w:val="24"/>
-          <w:u w:val="single"/>
-        </w:rPr>
-        <w:t>:</w:t>
-      </w:r>
-      <w:r>
-        <w:rPr>
-          <w:rFonts w:cstheme="minorHAnsi"/>
-          <w:b/>
-          <w:color w:val="333333"/>
-          <w:sz w:val="24"/>
-          <w:szCs w:val="24"/>
-          <w:u w:val="single"/>
-        </w:rPr>
-        <w:t xml:space="preserve"> </w:t>
-      </w:r>
-      <w:r>
-        <w:rPr>
-          <w:rFonts w:cstheme="minorHAnsi"/>
-          <w:color w:val="333333"/>
-          <w:sz w:val="24"/>
-          <w:szCs w:val="24"/>
-        </w:rPr>
-        <w:t>Load</w:t>
-      </w:r>
-      <w:r>
-        <w:rPr>
-          <w:rFonts w:cstheme="minorHAnsi"/>
-          <w:color w:val="333333"/>
-          <w:sz w:val="24"/>
-          <w:szCs w:val="24"/>
-        </w:rPr>
-        <w:t xml:space="preserve"> another separate pivot which only contains PEP data and no age nor sex disaggregates. The pivot name &amp; link is shown below;</w:t>
-      </w:r>
-    </w:p>
-    <w:p>
-      <w:pPr>
-        <w:rPr>
-          <w:rFonts w:cstheme="minorHAnsi"/>
-          <w:color w:val="333333"/>
-          <w:sz w:val="24"/>
-          <w:szCs w:val="24"/>
+        <w:jc w:val="center"/>
+        <w:rPr>
+          <w:b/>
+          <w:sz w:val="36"/>
+          <w:szCs w:val="36"/>
         </w:rPr>
       </w:pPr>
       <w:r>
@@ -649,9 +967,9 @@
           <w:noProof/>
         </w:rPr>
         <w:drawing>
-          <wp:inline distT="0" distB="0" distL="0" distR="0" wp14:anchorId="2B0EAB6F" wp14:editId="2B0EAB70">
-            <wp:extent cx="5943600" cy="656590"/>
-            <wp:effectExtent l="0" t="0" r="0" b="0"/>
+          <wp:inline distT="0" distB="0" distL="0" distR="0" wp14:anchorId="3CA03A6E" wp14:editId="54C224A7">
+            <wp:extent cx="5943600" cy="3596005"/>
+            <wp:effectExtent l="0" t="0" r="0" b="4445"/>
             <wp:docPr id="8" name="Picture 8"/>
             <wp:cNvGraphicFramePr>
               <a:graphicFrameLocks xmlns:a="http://schemas.openxmlformats.org/drawingml/2006/main" noChangeAspect="1"/>
@@ -672,7 +990,7 @@
                   <pic:spPr>
                     <a:xfrm>
                       <a:off x="0" y="0"/>
-                      <a:ext cx="5943600" cy="656590"/>
+                      <a:ext cx="5943600" cy="3596005"/>
                     </a:xfrm>
                     <a:prstGeom prst="rect">
                       <a:avLst/>
@@ -687,329 +1005,6 @@
     </w:p>
     <w:p>
       <w:pPr>
-        <w:rPr>
-          <w:rFonts w:cstheme="minorHAnsi"/>
-          <w:color w:val="333333"/>
-          <w:sz w:val="24"/>
-          <w:szCs w:val="24"/>
-        </w:rPr>
-      </w:pPr>
-      <w:r>
-        <w:rPr>
-          <w:rFonts w:cstheme="minorHAnsi"/>
-          <w:color w:val="333333"/>
-          <w:sz w:val="24"/>
-          <w:szCs w:val="24"/>
-        </w:rPr>
-        <w:lastRenderedPageBreak/>
-        <w:t xml:space="preserve"> </w:t>
-      </w:r>
-      <w:r>
-        <w:rPr>
-          <w:rFonts w:cstheme="minorHAnsi"/>
-          <w:b/>
-          <w:color w:val="333333"/>
-          <w:sz w:val="24"/>
-          <w:szCs w:val="24"/>
-          <w:u w:val="single"/>
-        </w:rPr>
-        <w:t>Note:</w:t>
-      </w:r>
-      <w:r>
-        <w:rPr>
-          <w:rFonts w:cstheme="minorHAnsi"/>
-          <w:b/>
-          <w:color w:val="333333"/>
-          <w:sz w:val="24"/>
-          <w:szCs w:val="24"/>
-          <w:u w:val="single"/>
-        </w:rPr>
-        <w:t xml:space="preserve"> </w:t>
-      </w:r>
-      <w:r>
-        <w:rPr>
-          <w:rFonts w:cstheme="minorHAnsi"/>
-          <w:color w:val="333333"/>
-          <w:sz w:val="24"/>
-          <w:szCs w:val="24"/>
-        </w:rPr>
-        <w:t>This table will be joined later on after being loaded into PBI with the one with other GBV data to create needed visuals.</w:t>
-      </w:r>
-    </w:p>
-    <w:p>
-      <w:pPr>
-        <w:rPr>
-          <w:rFonts w:cstheme="minorHAnsi"/>
-          <w:color w:val="333333"/>
-          <w:sz w:val="24"/>
-          <w:szCs w:val="24"/>
-        </w:rPr>
-      </w:pPr>
-      <w:r>
-        <w:rPr>
-          <w:rFonts w:cstheme="minorHAnsi"/>
-          <w:b/>
-          <w:color w:val="333333"/>
-          <w:sz w:val="24"/>
-          <w:szCs w:val="24"/>
-          <w:u w:val="single"/>
-        </w:rPr>
-        <w:t>Step 4</w:t>
-      </w:r>
-      <w:r>
-        <w:rPr>
-          <w:rFonts w:cstheme="minorHAnsi"/>
-          <w:i/>
-          <w:color w:val="333333"/>
-          <w:sz w:val="24"/>
-          <w:szCs w:val="24"/>
-        </w:rPr>
-        <w:t xml:space="preserve">: </w:t>
-      </w:r>
-      <w:r>
-        <w:rPr>
-          <w:rFonts w:cstheme="minorHAnsi"/>
-          <w:color w:val="333333"/>
-          <w:sz w:val="24"/>
-          <w:szCs w:val="24"/>
-        </w:rPr>
-        <w:t>As per the dimensional modelling techniques Load other tables</w:t>
-      </w:r>
-      <w:r>
-        <w:rPr>
-          <w:rFonts w:cstheme="minorHAnsi"/>
-          <w:color w:val="333333"/>
-          <w:sz w:val="24"/>
-          <w:szCs w:val="24"/>
-        </w:rPr>
-        <w:t xml:space="preserve"> which will be used as lookup tables, which are table Period Lookup (for period information lookup) as well as table Indicator categories for s</w:t>
-      </w:r>
-      <w:r>
-        <w:rPr>
-          <w:rFonts w:cstheme="minorHAnsi"/>
-          <w:color w:val="333333"/>
-          <w:sz w:val="24"/>
-          <w:szCs w:val="24"/>
-        </w:rPr>
-        <w:t>etting up different categories.</w:t>
-      </w:r>
-    </w:p>
-    <w:p>
-      <w:pPr>
-        <w:rPr>
-          <w:rFonts w:cstheme="minorHAnsi"/>
-          <w:i/>
-          <w:color w:val="333333"/>
-          <w:sz w:val="24"/>
-          <w:szCs w:val="24"/>
-        </w:rPr>
-      </w:pPr>
-      <w:r>
-        <w:rPr>
-          <w:rFonts w:cstheme="minorHAnsi"/>
-          <w:b/>
-          <w:i/>
-          <w:color w:val="333333"/>
-          <w:sz w:val="24"/>
-          <w:szCs w:val="24"/>
-        </w:rPr>
-        <w:t>Note</w:t>
-      </w:r>
-      <w:r>
-        <w:rPr>
-          <w:rFonts w:cstheme="minorHAnsi"/>
-          <w:i/>
-          <w:color w:val="333333"/>
-          <w:sz w:val="24"/>
-          <w:szCs w:val="24"/>
-        </w:rPr>
-        <w:t>: The new primary key had to be created by combining quarter and dhisID</w:t>
-      </w:r>
-      <w:r>
-        <w:rPr>
-          <w:rFonts w:cstheme="minorHAnsi"/>
-          <w:i/>
-          <w:color w:val="333333"/>
-          <w:sz w:val="24"/>
-          <w:szCs w:val="24"/>
-        </w:rPr>
-        <w:t xml:space="preserve"> - called</w:t>
-      </w:r>
-      <w:r>
-        <w:rPr>
-          <w:rFonts w:cstheme="minorHAnsi"/>
-          <w:i/>
-          <w:color w:val="333333"/>
-          <w:sz w:val="24"/>
-          <w:szCs w:val="24"/>
-        </w:rPr>
-        <w:t xml:space="preserve"> Unique ID since the UBA Master-</w:t>
-      </w:r>
-      <w:r>
-        <w:rPr>
-          <w:rFonts w:cstheme="minorHAnsi"/>
-          <w:i/>
-          <w:color w:val="333333"/>
-          <w:sz w:val="24"/>
-          <w:szCs w:val="24"/>
-        </w:rPr>
-        <w:t>site list has duplicates dhisID as it captures facility information/changes over time.</w:t>
-      </w:r>
-    </w:p>
-    <w:p>
-      <w:pPr>
-        <w:rPr>
-          <w:i/>
-        </w:rPr>
-      </w:pPr>
-    </w:p>
-    <w:p>
-      <w:pPr>
-        <w:jc w:val="center"/>
-        <w:rPr>
-          <w:b/>
-          <w:sz w:val="36"/>
-          <w:szCs w:val="36"/>
-        </w:rPr>
-      </w:pPr>
-      <w:r>
-        <w:rPr>
-          <w:b/>
-          <w:sz w:val="36"/>
-          <w:szCs w:val="36"/>
-        </w:rPr>
-        <w:t>TABLE RELATIONSHIPS</w:t>
-      </w:r>
-    </w:p>
-    <w:p>
-      <w:pPr>
-        <w:jc w:val="center"/>
-        <w:rPr>
-          <w:b/>
-          <w:sz w:val="36"/>
-          <w:szCs w:val="36"/>
-        </w:rPr>
-      </w:pPr>
-      <w:r>
-        <w:rPr>
-          <w:noProof/>
-        </w:rPr>
-        <w:drawing>
-          <wp:inline distT="0" distB="0" distL="0" distR="0" wp14:anchorId="2B0EAB71" wp14:editId="2B0EAB72">
-            <wp:extent cx="5943600" cy="3545840"/>
-            <wp:effectExtent l="0" t="0" r="0" b="0"/>
-            <wp:docPr id="1" name="Picture 1"/>
-            <wp:cNvGraphicFramePr>
-              <a:graphicFrameLocks xmlns:a="http://schemas.openxmlformats.org/drawingml/2006/main" noChangeAspect="1"/>
-            </wp:cNvGraphicFramePr>
-            <a:graphic xmlns:a="http://schemas.openxmlformats.org/drawingml/2006/main">
-              <a:graphicData uri="http://schemas.openxmlformats.org/drawingml/2006/picture">
-                <pic:pic xmlns:pic="http://schemas.openxmlformats.org/drawingml/2006/picture">
-                  <pic:nvPicPr>
-                    <pic:cNvPr id="1" name=""/>
-                    <pic:cNvPicPr/>
-                  </pic:nvPicPr>
-                  <pic:blipFill>
-                    <a:blip r:embed="rId11"/>
-                    <a:stretch>
-                      <a:fillRect/>
-                    </a:stretch>
-                  </pic:blipFill>
-                  <pic:spPr>
-                    <a:xfrm>
-                      <a:off x="0" y="0"/>
-                      <a:ext cx="5943600" cy="3545840"/>
-                    </a:xfrm>
-                    <a:prstGeom prst="rect">
-                      <a:avLst/>
-                    </a:prstGeom>
-                  </pic:spPr>
-                </pic:pic>
-              </a:graphicData>
-            </a:graphic>
-          </wp:inline>
-        </w:drawing>
-      </w:r>
-    </w:p>
-    <w:p>
-      <w:pPr>
-        <w:jc w:val="center"/>
-        <w:rPr>
-          <w:b/>
-          <w:sz w:val="36"/>
-          <w:szCs w:val="36"/>
-        </w:rPr>
-      </w:pPr>
-    </w:p>
-    <w:p>
-      <w:pPr>
-        <w:jc w:val="center"/>
-        <w:rPr>
-          <w:b/>
-          <w:sz w:val="36"/>
-          <w:szCs w:val="36"/>
-        </w:rPr>
-      </w:pPr>
-    </w:p>
-    <w:p>
-      <w:pPr>
-        <w:jc w:val="center"/>
-        <w:rPr>
-          <w:b/>
-          <w:sz w:val="36"/>
-          <w:szCs w:val="36"/>
-        </w:rPr>
-      </w:pPr>
-    </w:p>
-    <w:p>
-      <w:pPr>
-        <w:jc w:val="center"/>
-        <w:rPr>
-          <w:b/>
-          <w:sz w:val="36"/>
-          <w:szCs w:val="36"/>
-        </w:rPr>
-      </w:pPr>
-    </w:p>
-    <w:p>
-      <w:pPr>
-        <w:rPr>
-          <w:b/>
-          <w:sz w:val="36"/>
-          <w:szCs w:val="36"/>
-        </w:rPr>
-      </w:pPr>
-    </w:p>
-    <w:p>
-      <w:pPr>
-        <w:rPr>
-          <w:b/>
-          <w:sz w:val="36"/>
-          <w:szCs w:val="36"/>
-        </w:rPr>
-      </w:pPr>
-    </w:p>
-    <w:p>
-      <w:pPr>
-        <w:rPr>
-          <w:b/>
-          <w:sz w:val="36"/>
-          <w:szCs w:val="36"/>
-        </w:rPr>
-      </w:pPr>
-    </w:p>
-    <w:p>
-      <w:pPr>
-        <w:jc w:val="center"/>
-        <w:rPr>
-          <w:b/>
-          <w:sz w:val="36"/>
-          <w:szCs w:val="36"/>
-        </w:rPr>
-      </w:pPr>
-    </w:p>
-    <w:p>
-      <w:pPr>
         <w:pBdr>
           <w:bottom w:val="dotted" w:sz="24" w:space="1" w:color="auto"/>
         </w:pBdr>
@@ -1027,9 +1022,85 @@
         </w:rPr>
         <w:t xml:space="preserve"> </w:t>
       </w:r>
+      <w:r>
+        <w:rPr>
+          <w:i/>
+        </w:rPr>
+        <w:t xml:space="preserve">For support: </w:t>
+      </w:r>
+      <w:hyperlink r:id="rId11" w:history="1">
+        <w:r>
+          <w:rPr>
+            <w:rStyle w:val="Hyperlink"/>
+            <w:i/>
+          </w:rPr>
+          <w:t>jmtey@pedaids.org</w:t>
+        </w:r>
+      </w:hyperlink>
+      <w:r>
+        <w:rPr>
+          <w:rStyle w:val="Hyperlink"/>
+          <w:i/>
+        </w:rPr>
+        <w:t xml:space="preserve"> </w:t>
+      </w:r>
+      <w:r>
+        <w:rPr>
+          <w:rStyle w:val="Hyperlink"/>
+          <w:iCs/>
+        </w:rPr>
+        <w:t>|</w:t>
+      </w:r>
+      <w:hyperlink r:id="rId12" w:history="1">
+        <w:r>
+          <w:rPr>
+            <w:rStyle w:val="Hyperlink"/>
+            <w:i/>
+          </w:rPr>
+          <w:t>jamte2006@gmail.com</w:t>
+        </w:r>
+      </w:hyperlink>
+      <w:r>
+        <w:rPr>
+          <w:i/>
+        </w:rPr>
+        <w:t xml:space="preserve"> </w:t>
+      </w:r>
+      <w:r>
+        <w:t>|</w:t>
+      </w:r>
+      <w:r>
+        <w:rPr>
+          <w:i/>
+        </w:rPr>
+        <w:t xml:space="preserve">Last Updated: </w:t>
+      </w:r>
+      <w:r>
+        <w:rPr>
+          <w:i/>
+        </w:rPr>
+        <w:t>Apr</w:t>
+      </w:r>
+      <w:r>
+        <w:rPr>
+          <w:i/>
+        </w:rPr>
+        <w:t>, 20</w:t>
+      </w:r>
+      <w:r>
+        <w:rPr>
+          <w:i/>
+        </w:rPr>
+        <w:t>22</w:t>
+      </w:r>
+      <w:r>
+        <w:rPr>
+          <w:i/>
+        </w:rPr>
+        <w:t>.</w:t>
+      </w:r>
     </w:p>
     <w:sectPr>
-      <w:footerReference w:type="default" r:id="rId12"/>
       <w:pgSz w:w="12240" w:h="15840"/>
       <w:pgMar w:top="1440" w:right="1440" w:bottom="1440" w:left="1440" w:header="720" w:footer="720" w:gutter="0"/>
       <w:cols w:space="720"/>
@@ -1039,76 +1110,6 @@
 </w:document>
 </file>
 
-<file path=word/endnotes.xml><?xml version="1.0" encoding="utf-8"?>
-<w:endnotes xmlns:wpc="http://schemas.microsoft.com/office/word/2010/wordprocessingCanvas" xmlns:cx="http://schemas.microsoft.com/office/drawing/2014/chartex" xmlns:cx1="http://schemas.microsoft.com/office/drawing/2015/9/8/chartex" xmlns:cx2="http://schemas.microsoft.com/office/drawing/2015/10/21/chartex" xmlns:cx3="http://schemas.microsoft.com/office/drawing/2016/5/9/chartex" xmlns:cx4="http://schemas.microsoft.com/office/drawing/2016/5/10/chartex" xmlns:cx5="http://schemas.microsoft.com/office/drawing/2016/5/11/chartex" xmlns:cx6="http://schemas.microsoft.com/office/drawing/2016/5/12/chartex" xmlns:cx7="http://schemas.microsoft.com/office/drawing/2016/5/13/chartex" xmlns:cx8="http://schemas.microsoft.com/office/drawing/2016/5/14/chartex" xmlns:mc="http://schemas.openxmlformats.org/markup-compatibility/2006" xmlns:aink="http://schemas.microsoft.com/office/drawing/2016/ink" xmlns:am3d="http://schemas.microsoft.com/office/drawing/2017/model3d" xmlns:o="urn:schemas-microsoft-com:office:office" xmlns:r="http://schemas.openxmlformats.org/officeDocument/2006/relationships" xmlns:m="http://schemas.openxmlformats.org/officeDocument/2006/math" xmlns:v="urn:schemas-microsoft-com:vml" xmlns:wp14="http://schemas.microsoft.com/office/word/2010/wordprocessingDrawing" xmlns:wp="http://schemas.openxmlformats.org/drawingml/2006/wordprocessingDrawing" xmlns:w10="urn:schemas-microsoft-com:office:word" xmlns:w="http://schemas.openxmlformats.org/wordprocessingml/2006/main" xmlns:w14="http://schemas.microsoft.com/office/word/2010/wordml" xmlns:w15="http://schemas.microsoft.com/office/word/2012/wordml" xmlns:w16cex="http://schemas.microsoft.com/office/word/2018/wordml/cex" xmlns:w16cid="http://schemas.microsoft.com/office/word/2016/wordml/cid" xmlns:w16="http://schemas.microsoft.com/office/word/2018/wordml" xmlns:w16sdtdh="http://schemas.microsoft.com/office/word/2020/wordml/sdtdatahash" xmlns:w16se="http://schemas.microsoft.com/office/word/2015/wordml/symex" xmlns:wpg="http://schemas.microsoft.com/office/word/2010/wordprocessingGroup" xmlns:wpi="http://schemas.microsoft.com/office/word/2010/wordprocessingInk" xmlns:wne="http://schemas.microsoft.com/office/word/2006/wordml" xmlns:wps="http://schemas.microsoft.com/office/word/2010/wordprocessingShape" mc:Ignorable="w14 w15 w16se w16cid w16 w16cex w16sdtdh wp14">
-  <w:endnote w:type="separator" w:id="-1">
-    <w:p>
-      <w:pPr>
-        <w:spacing w:after="0" w:line="240" w:lineRule="auto"/>
-      </w:pPr>
-      <w:r>
-        <w:separator/>
-      </w:r>
-    </w:p>
-  </w:endnote>
-  <w:endnote w:type="continuationSeparator" w:id="0">
-    <w:p>
-      <w:pPr>
-        <w:spacing w:after="0" w:line="240" w:lineRule="auto"/>
-      </w:pPr>
-      <w:r>
-        <w:continuationSeparator/>
-      </w:r>
-    </w:p>
-  </w:endnote>
-</w:endnotes>
-</file>
-
-<file path=word/footer1.xml><?xml version="1.0" encoding="utf-8"?>
-<w:ftr xmlns:wpc="http://schemas.microsoft.com/office/word/2010/wordprocessingCanvas" xmlns:cx="http://schemas.microsoft.com/office/drawing/2014/chartex" xmlns:cx1="http://schemas.microsoft.com/office/drawing/2015/9/8/chartex" xmlns:cx2="http://schemas.microsoft.com/office/drawing/2015/10/21/chartex" xmlns:cx3="http://schemas.microsoft.com/office/drawing/2016/5/9/chartex" xmlns:cx4="http://schemas.microsoft.com/office/drawing/2016/5/10/chartex" xmlns:cx5="http://schemas.microsoft.com/office/drawing/2016/5/11/chartex" xmlns:cx6="http://schemas.microsoft.com/office/drawing/2016/5/12/chartex" xmlns:cx7="http://schemas.microsoft.com/office/drawing/2016/5/13/chartex" xmlns:cx8="http://schemas.microsoft.com/office/drawing/2016/5/14/chartex" xmlns:mc="http://schemas.openxmlformats.org/markup-compatibility/2006" xmlns:aink="http://schemas.microsoft.com/office/drawing/2016/ink" xmlns:am3d="http://schemas.microsoft.com/office/drawing/2017/model3d" xmlns:o="urn:schemas-microsoft-com:office:office" xmlns:r="http://schemas.openxmlformats.org/officeDocument/2006/relationships" xmlns:m="http://schemas.openxmlformats.org/officeDocument/2006/math" xmlns:v="urn:schemas-microsoft-com:vml" xmlns:wp14="http://schemas.microsoft.com/office/word/2010/wordprocessingDrawing" xmlns:wp="http://schemas.openxmlformats.org/drawingml/2006/wordprocessingDrawing" xmlns:w10="urn:schemas-microsoft-com:office:word" xmlns:w="http://schemas.openxmlformats.org/wordprocessingml/2006/main" xmlns:w14="http://schemas.microsoft.com/office/word/2010/wordml" xmlns:w15="http://schemas.microsoft.com/office/word/2012/wordml" xmlns:w16cex="http://schemas.microsoft.com/office/word/2018/wordml/cex" xmlns:w16cid="http://schemas.microsoft.com/office/word/2016/wordml/cid" xmlns:w16="http://schemas.microsoft.com/office/word/2018/wordml" xmlns:w16sdtdh="http://schemas.microsoft.com/office/word/2020/wordml/sdtdatahash" xmlns:w16se="http://schemas.microsoft.com/office/word/2015/wordml/symex" xmlns:wpg="http://schemas.microsoft.com/office/word/2010/wordprocessingGroup" xmlns:wpi="http://schemas.microsoft.com/office/word/2010/wordprocessingInk" xmlns:wne="http://schemas.microsoft.com/office/word/2006/wordml" xmlns:wps="http://schemas.microsoft.com/office/word/2010/wordprocessingShape" mc:Ignorable="w14 w15 w16se w16cid w16 w16cex w16sdtdh wp14">
-  <w:p>
-    <w:pPr>
-      <w:pStyle w:val="Footer"/>
-    </w:pPr>
-  </w:p>
-  <w:p>
-    <w:pPr>
-      <w:pStyle w:val="Footer"/>
-    </w:pPr>
-  </w:p>
-  <w:p>
-    <w:pPr>
-      <w:pStyle w:val="Footer"/>
-    </w:pPr>
-  </w:p>
-</w:ftr>
-</file>
-
-<file path=word/footnotes.xml><?xml version="1.0" encoding="utf-8"?>
-<w:footnotes xmlns:wpc="http://schemas.microsoft.com/office/word/2010/wordprocessingCanvas" xmlns:cx="http://schemas.microsoft.com/office/drawing/2014/chartex" xmlns:cx1="http://schemas.microsoft.com/office/drawing/2015/9/8/chartex" xmlns:cx2="http://schemas.microsoft.com/office/drawing/2015/10/21/chartex" xmlns:cx3="http://schemas.microsoft.com/office/drawing/2016/5/9/chartex" xmlns:cx4="http://schemas.microsoft.com/office/drawing/2016/5/10/chartex" xmlns:cx5="http://schemas.microsoft.com/office/drawing/2016/5/11/chartex" xmlns:cx6="http://schemas.microsoft.com/office/drawing/2016/5/12/chartex" xmlns:cx7="http://schemas.microsoft.com/office/drawing/2016/5/13/chartex" xmlns:cx8="http://schemas.microsoft.com/office/drawing/2016/5/14/chartex" xmlns:mc="http://schemas.openxmlformats.org/markup-compatibility/2006" xmlns:aink="http://schemas.microsoft.com/office/drawing/2016/ink" xmlns:am3d="http://schemas.microsoft.com/office/drawing/2017/model3d" xmlns:o="urn:schemas-microsoft-com:office:office" xmlns:r="http://schemas.openxmlformats.org/officeDocument/2006/relationships" xmlns:m="http://schemas.openxmlformats.org/officeDocument/2006/math" xmlns:v="urn:schemas-microsoft-com:vml" xmlns:wp14="http://schemas.microsoft.com/office/word/2010/wordprocessingDrawing" xmlns:wp="http://schemas.openxmlformats.org/drawingml/2006/wordprocessingDrawing" xmlns:w10="urn:schemas-microsoft-com:office:word" xmlns:w="http://schemas.openxmlformats.org/wordprocessingml/2006/main" xmlns:w14="http://schemas.microsoft.com/office/word/2010/wordml" xmlns:w15="http://schemas.microsoft.com/office/word/2012/wordml" xmlns:w16cex="http://schemas.microsoft.com/office/word/2018/wordml/cex" xmlns:w16cid="http://schemas.microsoft.com/office/word/2016/wordml/cid" xmlns:w16="http://schemas.microsoft.com/office/word/2018/wordml" xmlns:w16sdtdh="http://schemas.microsoft.com/office/word/2020/wordml/sdtdatahash" xmlns:w16se="http://schemas.microsoft.com/office/word/2015/wordml/symex" xmlns:wpg="http://schemas.microsoft.com/office/word/2010/wordprocessingGroup" xmlns:wpi="http://schemas.microsoft.com/office/word/2010/wordprocessingInk" xmlns:wne="http://schemas.microsoft.com/office/word/2006/wordml" xmlns:wps="http://schemas.microsoft.com/office/word/2010/wordprocessingShape" mc:Ignorable="w14 w15 w16se w16cid w16 w16cex w16sdtdh wp14">
-  <w:footnote w:type="separator" w:id="-1">
-    <w:p>
-      <w:pPr>
-        <w:spacing w:after="0" w:line="240" w:lineRule="auto"/>
-      </w:pPr>
-      <w:r>
-        <w:separator/>
-      </w:r>
-    </w:p>
-  </w:footnote>
-  <w:footnote w:type="continuationSeparator" w:id="0">
-    <w:p>
-      <w:pPr>
-        <w:spacing w:after="0" w:line="240" w:lineRule="auto"/>
-      </w:pPr>
-      <w:r>
-        <w:continuationSeparator/>
-      </w:r>
-    </w:p>
-  </w:footnote>
-</w:footnotes>
-</file>
-
 <file path=word/numbering.xml><?xml version="1.0" encoding="utf-8"?>
 <w:numbering xmlns:wpc="http://schemas.microsoft.com/office/word/2010/wordprocessingCanvas" xmlns:cx="http://schemas.microsoft.com/office/drawing/2014/chartex" xmlns:cx1="http://schemas.microsoft.com/office/drawing/2015/9/8/chartex" xmlns:cx2="http://schemas.microsoft.com/office/drawing/2015/10/21/chartex" xmlns:cx3="http://schemas.microsoft.com/office/drawing/2016/5/9/chartex" xmlns:cx4="http://schemas.microsoft.com/office/drawing/2016/5/10/chartex" xmlns:cx5="http://schemas.microsoft.com/office/drawing/2016/5/11/chartex" xmlns:cx6="http://schemas.microsoft.com/office/drawing/2016/5/12/chartex" xmlns:cx7="http://schemas.microsoft.com/office/drawing/2016/5/13/chartex" xmlns:cx8="http://schemas.microsoft.com/office/drawing/2016/5/14/chartex" xmlns:mc="http://schemas.openxmlformats.org/markup-compatibility/2006" xmlns:aink="http://schemas.microsoft.com/office/drawing/2016/ink" xmlns:am3d="http://schemas.microsoft.com/office/drawing/2017/model3d" xmlns:o="urn:schemas-microsoft-com:office:office" xmlns:r="http://schemas.openxmlformats.org/officeDocument/2006/relationships" xmlns:m="http://schemas.openxmlformats.org/officeDocument/2006/math" xmlns:v="urn:schemas-microsoft-com:vml" xmlns:wp14="http://schemas.microsoft.com/office/word/2010/wordprocessingDrawing" xmlns:wp="http://schemas.openxmlformats.org/drawingml/2006/wordprocessingDrawing" xmlns:w10="urn:schemas-microsoft-com:office:word" xmlns:w="http://schemas.openxmlformats.org/wordprocessingml/2006/main" xmlns:w14="http://schemas.microsoft.com/office/word/2010/wordml" xmlns:w15="http://schemas.microsoft.com/office/word/2012/wordml" xmlns:w16cex="http://schemas.microsoft.com/office/word/2018/wordml/cex" xmlns:w16cid="http://schemas.microsoft.com/office/word/2016/wordml/cid" xmlns:w16="http://schemas.microsoft.com/office/word/2018/wordml" xmlns:w16sdtdh="http://schemas.microsoft.com/office/word/2020/wordml/sdtdatahash" xmlns:w16se="http://schemas.microsoft.com/office/word/2015/wordml/symex" xmlns:wpg="http://schemas.microsoft.com/office/word/2010/wordprocessingGroup" xmlns:wpi="http://schemas.microsoft.com/office/word/2010/wordprocessingInk" xmlns:wne="http://schemas.microsoft.com/office/word/2006/wordml" xmlns:wps="http://schemas.microsoft.com/office/word/2010/wordprocessingShape" mc:Ignorable="w14 w15 w16se w16cid w16 w16cex w16sdtdh wp14">
   <w:abstractNum w:abstractNumId="0" w15:restartNumberingAfterBreak="0">
@@ -1534,6 +1535,178 @@
       <w:rPr>
         <w:rFonts w:ascii="Wingdings" w:hAnsi="Wingdings" w:hint="default"/>
       </w:rPr>
+    </w:lvl>
+  </w:abstractNum>
+  <w:abstractNum w:abstractNumId="4" w15:restartNumberingAfterBreak="0">
+    <w:nsid w:val="5B324483"/>
+    <w:multiLevelType w:val="hybridMultilevel"/>
+    <w:tmpl w:val="5434CB60"/>
+    <w:lvl w:ilvl="0" w:tplc="0409001B">
+      <w:start w:val="1"/>
+      <w:numFmt w:val="lowerRoman"/>
+      <w:lvlText w:val="%1."/>
+      <w:lvlJc w:val="right"/>
+      <w:pPr>
+        <w:ind w:left="720" w:hanging="360"/>
+      </w:pPr>
+    </w:lvl>
+    <w:lvl w:ilvl="1" w:tplc="04090019" w:tentative="1">
+      <w:start w:val="1"/>
+      <w:numFmt w:val="lowerLetter"/>
+      <w:lvlText w:val="%2."/>
+      <w:lvlJc w:val="left"/>
+      <w:pPr>
+        <w:ind w:left="1440" w:hanging="360"/>
+      </w:pPr>
+    </w:lvl>
+    <w:lvl w:ilvl="2" w:tplc="0409001B" w:tentative="1">
+      <w:start w:val="1"/>
+      <w:numFmt w:val="lowerRoman"/>
+      <w:lvlText w:val="%3."/>
+      <w:lvlJc w:val="right"/>
+      <w:pPr>
+        <w:ind w:left="2160" w:hanging="180"/>
+      </w:pPr>
+    </w:lvl>
+    <w:lvl w:ilvl="3" w:tplc="0409000F" w:tentative="1">
+      <w:start w:val="1"/>
+      <w:numFmt w:val="decimal"/>
+      <w:lvlText w:val="%4."/>
+      <w:lvlJc w:val="left"/>
+      <w:pPr>
+        <w:ind w:left="2880" w:hanging="360"/>
+      </w:pPr>
+    </w:lvl>
+    <w:lvl w:ilvl="4" w:tplc="04090019" w:tentative="1">
+      <w:start w:val="1"/>
+      <w:numFmt w:val="lowerLetter"/>
+      <w:lvlText w:val="%5."/>
+      <w:lvlJc w:val="left"/>
+      <w:pPr>
+        <w:ind w:left="3600" w:hanging="360"/>
+      </w:pPr>
+    </w:lvl>
+    <w:lvl w:ilvl="5" w:tplc="0409001B" w:tentative="1">
+      <w:start w:val="1"/>
+      <w:numFmt w:val="lowerRoman"/>
+      <w:lvlText w:val="%6."/>
+      <w:lvlJc w:val="right"/>
+      <w:pPr>
+        <w:ind w:left="4320" w:hanging="180"/>
+      </w:pPr>
+    </w:lvl>
+    <w:lvl w:ilvl="6" w:tplc="0409000F" w:tentative="1">
+      <w:start w:val="1"/>
+      <w:numFmt w:val="decimal"/>
+      <w:lvlText w:val="%7."/>
+      <w:lvlJc w:val="left"/>
+      <w:pPr>
+        <w:ind w:left="5040" w:hanging="360"/>
+      </w:pPr>
+    </w:lvl>
+    <w:lvl w:ilvl="7" w:tplc="04090019" w:tentative="1">
+      <w:start w:val="1"/>
+      <w:numFmt w:val="lowerLetter"/>
+      <w:lvlText w:val="%8."/>
+      <w:lvlJc w:val="left"/>
+      <w:pPr>
+        <w:ind w:left="5760" w:hanging="360"/>
+      </w:pPr>
+    </w:lvl>
+    <w:lvl w:ilvl="8" w:tplc="0409001B" w:tentative="1">
+      <w:start w:val="1"/>
+      <w:numFmt w:val="lowerRoman"/>
+      <w:lvlText w:val="%9."/>
+      <w:lvlJc w:val="right"/>
+      <w:pPr>
+        <w:ind w:left="6480" w:hanging="180"/>
+      </w:pPr>
+    </w:lvl>
+  </w:abstractNum>
+  <w:abstractNum w:abstractNumId="5" w15:restartNumberingAfterBreak="0">
+    <w:nsid w:val="6D826B12"/>
+    <w:multiLevelType w:val="hybridMultilevel"/>
+    <w:tmpl w:val="DA3004FE"/>
+    <w:lvl w:ilvl="0" w:tplc="0409001B">
+      <w:start w:val="1"/>
+      <w:numFmt w:val="lowerRoman"/>
+      <w:lvlText w:val="%1."/>
+      <w:lvlJc w:val="right"/>
+      <w:pPr>
+        <w:ind w:left="720" w:hanging="360"/>
+      </w:pPr>
+    </w:lvl>
+    <w:lvl w:ilvl="1" w:tplc="04090019" w:tentative="1">
+      <w:start w:val="1"/>
+      <w:numFmt w:val="lowerLetter"/>
+      <w:lvlText w:val="%2."/>
+      <w:lvlJc w:val="left"/>
+      <w:pPr>
+        <w:ind w:left="1440" w:hanging="360"/>
+      </w:pPr>
+    </w:lvl>
+    <w:lvl w:ilvl="2" w:tplc="0409001B" w:tentative="1">
+      <w:start w:val="1"/>
+      <w:numFmt w:val="lowerRoman"/>
+      <w:lvlText w:val="%3."/>
+      <w:lvlJc w:val="right"/>
+      <w:pPr>
+        <w:ind w:left="2160" w:hanging="180"/>
+      </w:pPr>
+    </w:lvl>
+    <w:lvl w:ilvl="3" w:tplc="0409000F" w:tentative="1">
+      <w:start w:val="1"/>
+      <w:numFmt w:val="decimal"/>
+      <w:lvlText w:val="%4."/>
+      <w:lvlJc w:val="left"/>
+      <w:pPr>
+        <w:ind w:left="2880" w:hanging="360"/>
+      </w:pPr>
+    </w:lvl>
+    <w:lvl w:ilvl="4" w:tplc="04090019" w:tentative="1">
+      <w:start w:val="1"/>
+      <w:numFmt w:val="lowerLetter"/>
+      <w:lvlText w:val="%5."/>
+      <w:lvlJc w:val="left"/>
+      <w:pPr>
+        <w:ind w:left="3600" w:hanging="360"/>
+      </w:pPr>
+    </w:lvl>
+    <w:lvl w:ilvl="5" w:tplc="0409001B" w:tentative="1">
+      <w:start w:val="1"/>
+      <w:numFmt w:val="lowerRoman"/>
+      <w:lvlText w:val="%6."/>
+      <w:lvlJc w:val="right"/>
+      <w:pPr>
+        <w:ind w:left="4320" w:hanging="180"/>
+      </w:pPr>
+    </w:lvl>
+    <w:lvl w:ilvl="6" w:tplc="0409000F" w:tentative="1">
+      <w:start w:val="1"/>
+      <w:numFmt w:val="decimal"/>
+      <w:lvlText w:val="%7."/>
+      <w:lvlJc w:val="left"/>
+      <w:pPr>
+        <w:ind w:left="5040" w:hanging="360"/>
+      </w:pPr>
+    </w:lvl>
+    <w:lvl w:ilvl="7" w:tplc="04090019" w:tentative="1">
+      <w:start w:val="1"/>
+      <w:numFmt w:val="lowerLetter"/>
+      <w:lvlText w:val="%8."/>
+      <w:lvlJc w:val="left"/>
+      <w:pPr>
+        <w:ind w:left="5760" w:hanging="360"/>
+      </w:pPr>
+    </w:lvl>
+    <w:lvl w:ilvl="8" w:tplc="0409001B" w:tentative="1">
+      <w:start w:val="1"/>
+      <w:numFmt w:val="lowerRoman"/>
+      <w:lvlText w:val="%9."/>
+      <w:lvlJc w:val="right"/>
+      <w:pPr>
+        <w:ind w:left="6480" w:hanging="180"/>
+      </w:pPr>
     </w:lvl>
   </w:abstractNum>
   <w:num w:numId="1">
@@ -1576,6 +1749,15 @@
     <w:abstractNumId w:val="0"/>
   </w:num>
   <w:num w:numId="5">
+    <w:abstractNumId w:val="1"/>
+  </w:num>
+  <w:num w:numId="6">
+    <w:abstractNumId w:val="5"/>
+  </w:num>
+  <w:num w:numId="7">
+    <w:abstractNumId w:val="4"/>
+  </w:num>
+  <w:num w:numId="8">
     <w:abstractNumId w:val="1"/>
   </w:num>
 </w:numbering>
@@ -2058,49 +2240,17 @@
       <w:u w:val="single"/>
     </w:rPr>
   </w:style>
-  <w:style w:type="paragraph" w:styleId="Header">
-    <w:name w:val="header"/>
-    <w:basedOn w:val="Normal"/>
-    <w:link w:val="HeaderChar"/>
+  <w:style w:type="character" w:styleId="UnresolvedMention">
+    <w:name w:val="Unresolved Mention"/>
+    <w:basedOn w:val="DefaultParagraphFont"/>
     <w:uiPriority w:val="99"/>
+    <w:semiHidden/>
     <w:unhideWhenUsed/>
-    <w:rsid w:val="004F23A4"/>
-    <w:pPr>
-      <w:tabs>
-        <w:tab w:val="center" w:pos="4680"/>
-        <w:tab w:val="right" w:pos="9360"/>
-      </w:tabs>
-      <w:spacing w:after="0" w:line="240" w:lineRule="auto"/>
-    </w:pPr>
-  </w:style>
-  <w:style w:type="character" w:customStyle="1" w:styleId="HeaderChar">
-    <w:name w:val="Header Char"/>
-    <w:basedOn w:val="DefaultParagraphFont"/>
-    <w:link w:val="Header"/>
-    <w:uiPriority w:val="99"/>
-    <w:rsid w:val="004F23A4"/>
-  </w:style>
-  <w:style w:type="paragraph" w:styleId="Footer">
-    <w:name w:val="footer"/>
-    <w:basedOn w:val="Normal"/>
-    <w:link w:val="FooterChar"/>
-    <w:uiPriority w:val="99"/>
-    <w:unhideWhenUsed/>
-    <w:rsid w:val="004F23A4"/>
-    <w:pPr>
-      <w:tabs>
-        <w:tab w:val="center" w:pos="4680"/>
-        <w:tab w:val="right" w:pos="9360"/>
-      </w:tabs>
-      <w:spacing w:after="0" w:line="240" w:lineRule="auto"/>
-    </w:pPr>
-  </w:style>
-  <w:style w:type="character" w:customStyle="1" w:styleId="FooterChar">
-    <w:name w:val="Footer Char"/>
-    <w:basedOn w:val="DefaultParagraphFont"/>
-    <w:link w:val="Footer"/>
-    <w:uiPriority w:val="99"/>
-    <w:rsid w:val="004F23A4"/>
+    <w:rsid w:val="00913B5D"/>
+    <w:rPr>
+      <w:color w:val="605E5C"/>
+      <w:shd w:val="clear" w:color="auto" w:fill="E1DFDD"/>
+    </w:rPr>
   </w:style>
 </w:styles>
 </file>

</xml_diff>